<commit_message>
updated Penetration Testing Report to add report details
</commit_message>
<xml_diff>
--- a/source/reference_documents/secondary_documents/verification phase/Penetration Testing Report/Penetration Testing Report.docx
+++ b/source/reference_documents/secondary_documents/verification phase/Penetration Testing Report/Penetration Testing Report.docx
@@ -1,6 +1,6 @@
 
 <file path=word/document.xml><?xml version="1.0" encoding="utf-8"?>
-<w:document xmlns:wpc="http://schemas.microsoft.com/office/word/2010/wordprocessingCanvas" xmlns:cx="http://schemas.microsoft.com/office/drawing/2014/chartex" xmlns:cx1="http://schemas.microsoft.com/office/drawing/2015/9/8/chartex" xmlns:cx2="http://schemas.microsoft.com/office/drawing/2015/10/21/chartex" xmlns:cx3="http://schemas.microsoft.com/office/drawing/2016/5/9/chartex" xmlns:cx4="http://schemas.microsoft.com/office/drawing/2016/5/10/chartex" xmlns:cx5="http://schemas.microsoft.com/office/drawing/2016/5/11/chartex" xmlns:cx6="http://schemas.microsoft.com/office/drawing/2016/5/12/chartex" xmlns:cx7="http://schemas.microsoft.com/office/drawing/2016/5/13/chartex" xmlns:cx8="http://schemas.microsoft.com/office/drawing/2016/5/14/chartex" xmlns:mc="http://schemas.openxmlformats.org/markup-compatibility/2006" xmlns:aink="http://schemas.microsoft.com/office/drawing/2016/ink" xmlns:am3d="http://schemas.microsoft.com/office/drawing/2017/model3d" xmlns:o="urn:schemas-microsoft-com:office:office" xmlns:r="http://schemas.openxmlformats.org/officeDocument/2006/relationships" xmlns:m="http://schemas.openxmlformats.org/officeDocument/2006/math" xmlns:v="urn:schemas-microsoft-com:vml" xmlns:wp14="http://schemas.microsoft.com/office/word/2010/wordprocessingDrawing" xmlns:wp="http://schemas.openxmlformats.org/drawingml/2006/wordprocessingDrawing" xmlns:w10="urn:schemas-microsoft-com:office:word" xmlns:w="http://schemas.openxmlformats.org/wordprocessingml/2006/main" xmlns:w14="http://schemas.microsoft.com/office/word/2010/wordml" xmlns:w15="http://schemas.microsoft.com/office/word/2012/wordml" xmlns:w16cex="http://schemas.microsoft.com/office/word/2018/wordml/cex" xmlns:w16cid="http://schemas.microsoft.com/office/word/2016/wordml/cid" xmlns:w16="http://schemas.microsoft.com/office/word/2018/wordml" xmlns:w16se="http://schemas.microsoft.com/office/word/2015/wordml/symex" xmlns:wpg="http://schemas.microsoft.com/office/word/2010/wordprocessingGroup" xmlns:wpi="http://schemas.microsoft.com/office/word/2010/wordprocessingInk" xmlns:wne="http://schemas.microsoft.com/office/word/2006/wordml" xmlns:wps="http://schemas.microsoft.com/office/word/2010/wordprocessingShape" mc:Ignorable="w14 w15 w16se w16cid w16 w16cex wp14">
+<w:document xmlns:wpc="http://schemas.microsoft.com/office/word/2010/wordprocessingCanvas" xmlns:cx="http://schemas.microsoft.com/office/drawing/2014/chartex" xmlns:cx1="http://schemas.microsoft.com/office/drawing/2015/9/8/chartex" xmlns:cx2="http://schemas.microsoft.com/office/drawing/2015/10/21/chartex" xmlns:cx3="http://schemas.microsoft.com/office/drawing/2016/5/9/chartex" xmlns:cx4="http://schemas.microsoft.com/office/drawing/2016/5/10/chartex" xmlns:cx5="http://schemas.microsoft.com/office/drawing/2016/5/11/chartex" xmlns:cx6="http://schemas.microsoft.com/office/drawing/2016/5/12/chartex" xmlns:cx7="http://schemas.microsoft.com/office/drawing/2016/5/13/chartex" xmlns:cx8="http://schemas.microsoft.com/office/drawing/2016/5/14/chartex" xmlns:mc="http://schemas.openxmlformats.org/markup-compatibility/2006" xmlns:aink="http://schemas.microsoft.com/office/drawing/2016/ink" xmlns:am3d="http://schemas.microsoft.com/office/drawing/2017/model3d" xmlns:o="urn:schemas-microsoft-com:office:office" xmlns:oel="http://schemas.microsoft.com/office/2019/extlst" xmlns:r="http://schemas.openxmlformats.org/officeDocument/2006/relationships" xmlns:m="http://schemas.openxmlformats.org/officeDocument/2006/math" xmlns:v="urn:schemas-microsoft-com:vml" xmlns:wp14="http://schemas.microsoft.com/office/word/2010/wordprocessingDrawing" xmlns:wp="http://schemas.openxmlformats.org/drawingml/2006/wordprocessingDrawing" xmlns:w10="urn:schemas-microsoft-com:office:word" xmlns:w="http://schemas.openxmlformats.org/wordprocessingml/2006/main" xmlns:w14="http://schemas.microsoft.com/office/word/2010/wordml" xmlns:w15="http://schemas.microsoft.com/office/word/2012/wordml" xmlns:w16cex="http://schemas.microsoft.com/office/word/2018/wordml/cex" xmlns:w16cid="http://schemas.microsoft.com/office/word/2016/wordml/cid" xmlns:w16="http://schemas.microsoft.com/office/word/2018/wordml" xmlns:w16sdtdh="http://schemas.microsoft.com/office/word/2020/wordml/sdtdatahash" xmlns:w16se="http://schemas.microsoft.com/office/word/2015/wordml/symex" xmlns:wpg="http://schemas.microsoft.com/office/word/2010/wordprocessingGroup" xmlns:wpi="http://schemas.microsoft.com/office/word/2010/wordprocessingInk" xmlns:wne="http://schemas.microsoft.com/office/word/2006/wordml" xmlns:wps="http://schemas.microsoft.com/office/word/2010/wordprocessingShape" mc:Ignorable="w14 w15 w16se w16cid w16 w16cex w16sdtdh wp14">
   <w:body>
     <w:p>
       <w:pPr>
@@ -28,7 +28,7 @@
         <w:t xml:space="preserve">Version </w:t>
       </w:r>
       <w:r>
-        <w:t>5</w:t>
+        <w:t>6</w:t>
       </w:r>
     </w:p>
     <w:p>
@@ -45,7 +45,7 @@
         <w:rPr>
           <w:noProof/>
         </w:rPr>
-        <w:t>2/24/22 9:23 AM</w:t>
+        <w:t>10/27/22 1:59 PM</w:t>
       </w:r>
       <w:r>
         <w:fldChar w:fldCharType="end"/>
@@ -66,6 +66,9 @@
       <w:r>
         <w:t>Lucky Munro</w:t>
       </w:r>
+      <w:r>
+        <w:t>, Process</w:t>
+      </w:r>
     </w:p>
     <w:p>
       <w:pPr>
@@ -73,6 +76,17 @@
       </w:pPr>
       <w:r>
         <w:t>Charles Wilson</w:t>
+      </w:r>
+      <w:r>
+        <w:t>, Process</w:t>
+      </w:r>
+    </w:p>
+    <w:p>
+      <w:pPr>
+        <w:jc w:val="both"/>
+      </w:pPr>
+      <w:r>
+        <w:t>Matthew Bourdua, Report</w:t>
       </w:r>
     </w:p>
     <w:p>
@@ -182,58 +196,6 @@
       <w:bookmarkStart w:id="4" w:name="_f5diy2ktdyyf" w:colFirst="0" w:colLast="0"/>
       <w:bookmarkEnd w:id="4"/>
       <w:r>
-        <w:t>Status</w:t>
-      </w:r>
-    </w:p>
-    <w:p>
-      <w:pPr>
-        <w:jc w:val="both"/>
-      </w:pPr>
-      <w:r>
-        <w:t>Th</w:t>
-      </w:r>
-      <w:r>
-        <w:t>e process</w:t>
-      </w:r>
-      <w:r>
-        <w:t xml:space="preserve"> </w:t>
-      </w:r>
-      <w:r>
-        <w:t xml:space="preserve">material is </w:t>
-      </w:r>
-      <w:r>
-        <w:rPr>
-          <w:highlight w:val="green"/>
-        </w:rPr>
-        <w:t>complete</w:t>
-      </w:r>
-    </w:p>
-    <w:p>
-      <w:pPr>
-        <w:jc w:val="both"/>
-      </w:pPr>
-      <w:r>
-        <w:t>The report detail</w:t>
-      </w:r>
-      <w:r>
-        <w:t xml:space="preserve"> is </w:t>
-      </w:r>
-      <w:r>
-        <w:rPr>
-          <w:highlight w:val="red"/>
-        </w:rPr>
-        <w:t>incomplete</w:t>
-      </w:r>
-      <w:r>
-        <w:t>.</w:t>
-      </w:r>
-    </w:p>
-    <w:p>
-      <w:pPr>
-        <w:pStyle w:val="Heading1"/>
-        <w:jc w:val="both"/>
-      </w:pPr>
-      <w:r>
         <w:t>License</w:t>
       </w:r>
     </w:p>
@@ -328,7 +290,7 @@
         <w:pStyle w:val="FirstParagraph"/>
         <w:jc w:val="both"/>
       </w:pPr>
-      <w:hyperlink r:id="rId5" w:history="1">
+      <w:hyperlink r:id="rId7" w:history="1">
         <w:r>
           <w:rPr>
             <w:rStyle w:val="Hyperlink"/>
@@ -403,7 +365,7 @@
                     <pic:cNvPicPr/>
                   </pic:nvPicPr>
                   <pic:blipFill>
-                    <a:blip r:embed="rId6" cstate="print">
+                    <a:blip r:embed="rId8" cstate="print">
                       <a:extLst>
                         <a:ext uri="{28A0092B-C50C-407E-A947-70E740481C1C}">
                           <a14:useLocalDpi xmlns:a14="http://schemas.microsoft.com/office/drawing/2010/main" val="0"/>
@@ -691,7 +653,7 @@
                     <pic:cNvPicPr/>
                   </pic:nvPicPr>
                   <pic:blipFill>
-                    <a:blip r:embed="rId7">
+                    <a:blip r:embed="rId9">
                       <a:extLst>
                         <a:ext uri="{28A0092B-C50C-407E-A947-70E740481C1C}">
                           <a14:useLocalDpi xmlns:a14="http://schemas.microsoft.com/office/drawing/2010/main" val="0"/>
@@ -1057,7 +1019,7 @@
                     <pic:cNvPicPr/>
                   </pic:nvPicPr>
                   <pic:blipFill>
-                    <a:blip r:embed="rId8">
+                    <a:blip r:embed="rId10">
                       <a:extLst>
                         <a:ext uri="{28A0092B-C50C-407E-A947-70E740481C1C}">
                           <a14:useLocalDpi xmlns:a14="http://schemas.microsoft.com/office/drawing/2010/main" val="0"/>
@@ -1480,7 +1442,7 @@
                     <pic:cNvPicPr/>
                   </pic:nvPicPr>
                   <pic:blipFill>
-                    <a:blip r:embed="rId9">
+                    <a:blip r:embed="rId11">
                       <a:extLst>
                         <a:ext uri="{28A0092B-C50C-407E-A947-70E740481C1C}">
                           <a14:useLocalDpi xmlns:a14="http://schemas.microsoft.com/office/drawing/2010/main" val="0"/>
@@ -1849,7 +1811,7 @@
                     <pic:cNvPicPr/>
                   </pic:nvPicPr>
                   <pic:blipFill>
-                    <a:blip r:embed="rId10">
+                    <a:blip r:embed="rId12">
                       <a:extLst>
                         <a:ext uri="{28A0092B-C50C-407E-A947-70E740481C1C}">
                           <a14:useLocalDpi xmlns:a14="http://schemas.microsoft.com/office/drawing/2010/main" val="0"/>
@@ -2167,7 +2129,7 @@
                     <pic:cNvPicPr/>
                   </pic:nvPicPr>
                   <pic:blipFill>
-                    <a:blip r:embed="rId11">
+                    <a:blip r:embed="rId13">
                       <a:extLst>
                         <a:ext uri="{28A0092B-C50C-407E-A947-70E740481C1C}">
                           <a14:useLocalDpi xmlns:a14="http://schemas.microsoft.com/office/drawing/2010/main" val="0"/>
@@ -2499,7 +2461,7 @@
                     <pic:cNvPicPr/>
                   </pic:nvPicPr>
                   <pic:blipFill>
-                    <a:blip r:embed="rId12">
+                    <a:blip r:embed="rId14">
                       <a:extLst>
                         <a:ext uri="{28A0092B-C50C-407E-A947-70E740481C1C}">
                           <a14:useLocalDpi xmlns:a14="http://schemas.microsoft.com/office/drawing/2010/main" val="0"/>
@@ -2833,7 +2795,7 @@
                     <pic:cNvPicPr/>
                   </pic:nvPicPr>
                   <pic:blipFill>
-                    <a:blip r:embed="rId13">
+                    <a:blip r:embed="rId15">
                       <a:extLst>
                         <a:ext uri="{28A0092B-C50C-407E-A947-70E740481C1C}">
                           <a14:useLocalDpi xmlns:a14="http://schemas.microsoft.com/office/drawing/2010/main" val="0"/>
@@ -3192,7 +3154,7 @@
                     <pic:cNvPicPr/>
                   </pic:nvPicPr>
                   <pic:blipFill>
-                    <a:blip r:embed="rId14">
+                    <a:blip r:embed="rId16">
                       <a:extLst>
                         <a:ext uri="{28A0092B-C50C-407E-A947-70E740481C1C}">
                           <a14:useLocalDpi xmlns:a14="http://schemas.microsoft.com/office/drawing/2010/main" val="0"/>
@@ -3625,120 +3587,304 @@
         <w:jc w:val="both"/>
       </w:pPr>
       <w:r>
-        <w:rPr>
-          <w:noProof/>
-        </w:rPr>
-        <mc:AlternateContent>
-          <mc:Choice Requires="wps">
-            <w:drawing>
-              <wp:anchor distT="0" distB="0" distL="114300" distR="114300" simplePos="0" relativeHeight="251659264" behindDoc="0" locked="0" layoutInCell="1" allowOverlap="1" wp14:anchorId="20BA7F72" wp14:editId="5F31B35D">
-                <wp:simplePos x="0" y="0"/>
-                <wp:positionH relativeFrom="column">
-                  <wp:posOffset>58366</wp:posOffset>
-                </wp:positionH>
-                <wp:positionV relativeFrom="paragraph">
-                  <wp:posOffset>152832</wp:posOffset>
-                </wp:positionV>
-                <wp:extent cx="5914417" cy="914400"/>
-                <wp:effectExtent l="0" t="0" r="16510" b="12700"/>
-                <wp:wrapNone/>
-                <wp:docPr id="11" name="Text Box 11"/>
-                <wp:cNvGraphicFramePr/>
-                <a:graphic xmlns:a="http://schemas.openxmlformats.org/drawingml/2006/main">
-                  <a:graphicData uri="http://schemas.microsoft.com/office/word/2010/wordprocessingShape">
-                    <wps:wsp>
-                      <wps:cNvSpPr txBox="1"/>
-                      <wps:spPr>
-                        <a:xfrm>
-                          <a:off x="0" y="0"/>
-                          <a:ext cx="5914417" cy="914400"/>
-                        </a:xfrm>
-                        <a:prstGeom prst="rect">
-                          <a:avLst/>
-                        </a:prstGeom>
-                        <a:solidFill>
-                          <a:schemeClr val="lt1"/>
-                        </a:solidFill>
-                        <a:ln w="6350">
-                          <a:solidFill>
-                            <a:prstClr val="black"/>
-                          </a:solidFill>
-                        </a:ln>
-                      </wps:spPr>
-                      <wps:txbx>
-                        <w:txbxContent>
-                          <w:p>
-                            <w:pPr>
-                              <w:jc w:val="center"/>
-                              <w:rPr>
-                                <w:color w:val="FF0000"/>
-                                <w:sz w:val="48"/>
-                                <w:szCs w:val="48"/>
-                                <w:lang w:val="en-US"/>
-                              </w:rPr>
-                            </w:pPr>
-                            <w:r>
-                              <w:rPr>
-                                <w:color w:val="FF0000"/>
-                                <w:sz w:val="48"/>
-                                <w:szCs w:val="48"/>
-                                <w:lang w:val="en-US"/>
-                              </w:rPr>
-                              <w:t>The penetration testing report detail material has yet to be completed</w:t>
-                            </w:r>
-                          </w:p>
-                        </w:txbxContent>
-                      </wps:txbx>
-                      <wps:bodyPr rot="0" spcFirstLastPara="0" vertOverflow="overflow" horzOverflow="overflow" vert="horz" wrap="square" lIns="91440" tIns="45720" rIns="91440" bIns="45720" numCol="1" spcCol="0" rtlCol="0" fromWordArt="0" anchor="t" anchorCtr="0" forceAA="0" compatLnSpc="1">
-                        <a:prstTxWarp prst="textNoShape">
-                          <a:avLst/>
-                        </a:prstTxWarp>
-                        <a:noAutofit/>
-                      </wps:bodyPr>
-                    </wps:wsp>
-                  </a:graphicData>
-                </a:graphic>
-                <wp14:sizeRelV relativeFrom="margin">
-                  <wp14:pctHeight>0</wp14:pctHeight>
-                </wp14:sizeRelV>
-              </wp:anchor>
-            </w:drawing>
-          </mc:Choice>
-          <mc:Fallback>
-            <w:pict>
-              <v:shapetype w14:anchorId="20BA7F72" id="_x0000_t202" coordsize="21600,21600" o:spt="202" path="m,l,21600r21600,l21600,xe">
-                <v:stroke joinstyle="miter"/>
-                <v:path gradientshapeok="t" o:connecttype="rect"/>
-              </v:shapetype>
-              <v:shape id="Text Box 11" o:spid="_x0000_s1026" type="#_x0000_t202" style="position:absolute;left:0;text-align:left;margin-left:4.6pt;margin-top:12.05pt;width:465.7pt;height:1in;z-index:251659264;visibility:visible;mso-wrap-style:square;mso-height-percent:0;mso-wrap-distance-left:9pt;mso-wrap-distance-top:0;mso-wrap-distance-right:9pt;mso-wrap-distance-bottom:0;mso-position-horizontal:absolute;mso-position-horizontal-relative:text;mso-position-vertical:absolute;mso-position-vertical-relative:text;mso-height-percent:0;mso-height-relative:margin;v-text-anchor:top" o:gfxdata="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" fillcolor="white [3201]" strokeweight=".5pt">
-                <v:textbox>
-                  <w:txbxContent>
-                    <w:p>
-                      <w:pPr>
-                        <w:jc w:val="center"/>
-                        <w:rPr>
-                          <w:color w:val="FF0000"/>
-                          <w:sz w:val="48"/>
-                          <w:szCs w:val="48"/>
-                          <w:lang w:val="en-US"/>
-                        </w:rPr>
-                      </w:pPr>
-                      <w:r>
-                        <w:rPr>
-                          <w:color w:val="FF0000"/>
-                          <w:sz w:val="48"/>
-                          <w:szCs w:val="48"/>
-                          <w:lang w:val="en-US"/>
-                        </w:rPr>
-                        <w:t>The penetration testing report detail material has yet to be completed</w:t>
-                      </w:r>
-                    </w:p>
-                  </w:txbxContent>
-                </v:textbox>
-              </v:shape>
-            </w:pict>
-          </mc:Fallback>
-        </mc:AlternateContent>
+        <w:t>The report should be organized into a summary section and a list of one or more runs. The summary section includes:</w:t>
+      </w:r>
+    </w:p>
+    <w:p>
+      <w:pPr>
+        <w:pStyle w:val="ListParagraph"/>
+        <w:numPr>
+          <w:ilvl w:val="0"/>
+          <w:numId w:val="8"/>
+        </w:numPr>
+        <w:spacing w:after="240"/>
+        <w:ind w:left="360" w:hanging="270"/>
+        <w:jc w:val="both"/>
+      </w:pPr>
+      <w:r>
+        <w:t>A use case indicator (penetration test findings)</w:t>
+      </w:r>
+    </w:p>
+    <w:p>
+      <w:pPr>
+        <w:spacing w:after="240"/>
+        <w:jc w:val="both"/>
+      </w:pPr>
+      <w:r>
+        <w:t>Each run includes:</w:t>
+      </w:r>
+    </w:p>
+    <w:p>
+      <w:pPr>
+        <w:pStyle w:val="ListParagraph"/>
+        <w:numPr>
+          <w:ilvl w:val="0"/>
+          <w:numId w:val="7"/>
+        </w:numPr>
+        <w:spacing w:after="240"/>
+        <w:ind w:left="360" w:hanging="270"/>
+        <w:jc w:val="both"/>
+      </w:pPr>
+      <w:r>
+        <w:t>Description of the test (copied from the test plan)</w:t>
+      </w:r>
+    </w:p>
+    <w:p>
+      <w:pPr>
+        <w:pStyle w:val="ListParagraph"/>
+        <w:numPr>
+          <w:ilvl w:val="0"/>
+          <w:numId w:val="7"/>
+        </w:numPr>
+        <w:spacing w:after="240"/>
+        <w:ind w:left="360" w:hanging="270"/>
+        <w:jc w:val="both"/>
+      </w:pPr>
+      <w:r>
+        <w:t>Reference to the refined attack vectors document (typically a URI)</w:t>
+      </w:r>
+    </w:p>
+    <w:p>
+      <w:pPr>
+        <w:pStyle w:val="ListParagraph"/>
+        <w:numPr>
+          <w:ilvl w:val="0"/>
+          <w:numId w:val="7"/>
+        </w:numPr>
+        <w:spacing w:after="240"/>
+        <w:ind w:left="360" w:hanging="270"/>
+        <w:jc w:val="both"/>
+      </w:pPr>
+      <w:r>
+        <w:t>Reference to the test equipment document (typically a URI)</w:t>
+      </w:r>
+    </w:p>
+    <w:p>
+      <w:pPr>
+        <w:pStyle w:val="ListParagraph"/>
+        <w:numPr>
+          <w:ilvl w:val="0"/>
+          <w:numId w:val="7"/>
+        </w:numPr>
+        <w:spacing w:after="240"/>
+        <w:ind w:left="360" w:hanging="270"/>
+        <w:jc w:val="both"/>
+      </w:pPr>
+      <w:r>
+        <w:t>Reference to the test setup document (typically a URI)</w:t>
+      </w:r>
+    </w:p>
+    <w:p>
+      <w:pPr>
+        <w:pStyle w:val="ListParagraph"/>
+        <w:numPr>
+          <w:ilvl w:val="0"/>
+          <w:numId w:val="7"/>
+        </w:numPr>
+        <w:spacing w:after="240"/>
+        <w:ind w:left="360" w:hanging="270"/>
+        <w:jc w:val="both"/>
+      </w:pPr>
+      <w:r>
+        <w:t>Reference to the test plan document (typically a URI)</w:t>
+      </w:r>
+    </w:p>
+    <w:p>
+      <w:pPr>
+        <w:pStyle w:val="ListParagraph"/>
+        <w:numPr>
+          <w:ilvl w:val="0"/>
+          <w:numId w:val="7"/>
+        </w:numPr>
+        <w:spacing w:after="240"/>
+        <w:ind w:left="360" w:hanging="270"/>
+        <w:jc w:val="both"/>
+      </w:pPr>
+      <w:r>
+        <w:t>Reference to the instrumented system document (typically a URI)</w:t>
+      </w:r>
+    </w:p>
+    <w:p>
+      <w:pPr>
+        <w:pStyle w:val="ListParagraph"/>
+        <w:numPr>
+          <w:ilvl w:val="0"/>
+          <w:numId w:val="7"/>
+        </w:numPr>
+        <w:spacing w:after="240"/>
+        <w:ind w:left="360" w:hanging="270"/>
+        <w:jc w:val="both"/>
+      </w:pPr>
+      <w:r>
+        <w:t>Timestamp, indicating when the test started (ISO 8601)</w:t>
+      </w:r>
+    </w:p>
+    <w:p>
+      <w:pPr>
+        <w:pStyle w:val="ListParagraph"/>
+        <w:numPr>
+          <w:ilvl w:val="0"/>
+          <w:numId w:val="7"/>
+        </w:numPr>
+        <w:spacing w:after="240"/>
+        <w:ind w:left="360" w:hanging="270"/>
+        <w:jc w:val="both"/>
+      </w:pPr>
+      <w:r>
+        <w:t>The individual performing the test (email address)</w:t>
+      </w:r>
+    </w:p>
+    <w:p>
+      <w:pPr>
+        <w:pStyle w:val="ListParagraph"/>
+        <w:numPr>
+          <w:ilvl w:val="0"/>
+          <w:numId w:val="7"/>
+        </w:numPr>
+        <w:spacing w:after="240"/>
+        <w:ind w:left="360" w:hanging="270"/>
+        <w:jc w:val="both"/>
+      </w:pPr>
+      <w:r>
+        <w:t>A list of one or more results</w:t>
+      </w:r>
+    </w:p>
+    <w:p>
+      <w:pPr>
+        <w:spacing w:after="240"/>
+        <w:jc w:val="both"/>
+      </w:pPr>
+      <w:r>
+        <w:t>Each result contains:</w:t>
+      </w:r>
+    </w:p>
+    <w:p>
+      <w:pPr>
+        <w:pStyle w:val="ListParagraph"/>
+        <w:numPr>
+          <w:ilvl w:val="0"/>
+          <w:numId w:val="9"/>
+        </w:numPr>
+        <w:spacing w:after="240"/>
+        <w:ind w:left="360" w:hanging="270"/>
+        <w:jc w:val="both"/>
+      </w:pPr>
+      <w:r>
+        <w:t>Description of the test performed (copied from the test plan)</w:t>
+      </w:r>
+    </w:p>
+    <w:p>
+      <w:pPr>
+        <w:pStyle w:val="ListParagraph"/>
+        <w:numPr>
+          <w:ilvl w:val="0"/>
+          <w:numId w:val="9"/>
+        </w:numPr>
+        <w:spacing w:after="240"/>
+        <w:ind w:left="360" w:hanging="270"/>
+        <w:jc w:val="both"/>
+      </w:pPr>
+      <w:r>
+        <w:t>Enumerated test result (typically pass or fail)</w:t>
+      </w:r>
+    </w:p>
+    <w:p>
+      <w:pPr>
+        <w:pStyle w:val="ListParagraph"/>
+        <w:numPr>
+          <w:ilvl w:val="0"/>
+          <w:numId w:val="9"/>
+        </w:numPr>
+        <w:spacing w:after="240"/>
+        <w:ind w:left="360" w:hanging="270"/>
+        <w:jc w:val="both"/>
+      </w:pPr>
+      <w:r>
+        <w:t>Test ID (from the test plan)</w:t>
+      </w:r>
+    </w:p>
+    <w:p>
+      <w:pPr>
+        <w:pStyle w:val="ListParagraph"/>
+        <w:numPr>
+          <w:ilvl w:val="0"/>
+          <w:numId w:val="9"/>
+        </w:numPr>
+        <w:spacing w:after="240"/>
+        <w:ind w:left="360" w:hanging="270"/>
+        <w:jc w:val="both"/>
+      </w:pPr>
+      <w:r>
+        <w:t>The expected result of the test (copied from the test plan)</w:t>
+      </w:r>
+    </w:p>
+    <w:p>
+      <w:pPr>
+        <w:pStyle w:val="ListParagraph"/>
+        <w:numPr>
+          <w:ilvl w:val="0"/>
+          <w:numId w:val="9"/>
+        </w:numPr>
+        <w:spacing w:after="240"/>
+        <w:ind w:left="360" w:hanging="270"/>
+        <w:jc w:val="both"/>
+      </w:pPr>
+      <w:r>
+        <w:t>Indication of whether the test ran to completion (Boolean)</w:t>
+      </w:r>
+    </w:p>
+    <w:p>
+      <w:pPr>
+        <w:pStyle w:val="ListParagraph"/>
+        <w:numPr>
+          <w:ilvl w:val="0"/>
+          <w:numId w:val="9"/>
+        </w:numPr>
+        <w:spacing w:after="240"/>
+        <w:ind w:left="360" w:hanging="270"/>
+        <w:jc w:val="both"/>
+      </w:pPr>
+      <w:r>
+        <w:t>Indication of whether the test passed (Boolean)</w:t>
+      </w:r>
+    </w:p>
+    <w:p>
+      <w:pPr>
+        <w:spacing w:after="240"/>
+        <w:jc w:val="both"/>
+      </w:pPr>
+      <w:r>
+        <w:t>If the test result indicates a failure, the result shall additionally include:</w:t>
+      </w:r>
+    </w:p>
+    <w:p>
+      <w:pPr>
+        <w:pStyle w:val="ListParagraph"/>
+        <w:numPr>
+          <w:ilvl w:val="0"/>
+          <w:numId w:val="10"/>
+        </w:numPr>
+        <w:spacing w:after="240"/>
+        <w:ind w:left="360" w:hanging="270"/>
+        <w:jc w:val="both"/>
+      </w:pPr>
+      <w:r>
+        <w:t>Description of the actual result</w:t>
+      </w:r>
+    </w:p>
+    <w:p>
+      <w:pPr>
+        <w:pStyle w:val="ListParagraph"/>
+        <w:numPr>
+          <w:ilvl w:val="0"/>
+          <w:numId w:val="10"/>
+        </w:numPr>
+        <w:spacing w:after="240"/>
+        <w:ind w:left="360" w:hanging="270"/>
+        <w:jc w:val="both"/>
+      </w:pPr>
+      <w:r>
+        <w:t>A list of one or more findings</w:t>
       </w:r>
     </w:p>
     <w:p>
@@ -3748,9 +3894,6 @@
           <w:szCs w:val="32"/>
         </w:rPr>
       </w:pPr>
-      <w:r>
-        <w:br w:type="page"/>
-      </w:r>
     </w:p>
     <w:p>
       <w:pPr>
@@ -3977,7 +4120,7 @@
                     <pic:cNvPicPr/>
                   </pic:nvPicPr>
                   <pic:blipFill>
-                    <a:blip r:embed="rId15">
+                    <a:blip r:embed="rId17">
                       <a:extLst>
                         <a:ext uri="{28A0092B-C50C-407E-A947-70E740481C1C}">
                           <a14:useLocalDpi xmlns:a14="http://schemas.microsoft.com/office/drawing/2010/main" val="0"/>
@@ -4334,7 +4477,7 @@
                     <pic:cNvPicPr/>
                   </pic:nvPicPr>
                   <pic:blipFill>
-                    <a:blip r:embed="rId16">
+                    <a:blip r:embed="rId18">
                       <a:extLst>
                         <a:ext uri="{28A0092B-C50C-407E-A947-70E740481C1C}">
                           <a14:useLocalDpi xmlns:a14="http://schemas.microsoft.com/office/drawing/2010/main" val="0"/>
@@ -4691,7 +4834,7 @@
         </w:rPr>
         <w:br/>
       </w:r>
-      <w:hyperlink r:id="rId17" w:history="1">
+      <w:hyperlink r:id="rId19" w:history="1">
         <w:r>
           <w:rPr>
             <w:rStyle w:val="Hyperlink"/>
@@ -4723,33 +4866,15 @@
           <w:bCs/>
           <w:color w:val="000000"/>
         </w:rPr>
-        <w:t xml:space="preserve">The </w:t>
-      </w:r>
-      <w:proofErr w:type="gramStart"/>
-      <w:r>
-        <w:rPr>
-          <w:b/>
-          <w:bCs/>
+        <w:t>The Open Source Security Testing Methodology Manual</w:t>
+      </w:r>
+      <w:r>
+        <w:rPr>
           <w:color w:val="000000"/>
         </w:rPr>
-        <w:t>Open Source</w:t>
-      </w:r>
-      <w:proofErr w:type="gramEnd"/>
-      <w:r>
-        <w:rPr>
-          <w:b/>
-          <w:bCs/>
-          <w:color w:val="000000"/>
-        </w:rPr>
-        <w:t xml:space="preserve"> Security Testing Methodology Manual</w:t>
-      </w:r>
-      <w:r>
-        <w:rPr>
-          <w:color w:val="000000"/>
-        </w:rPr>
         <w:br/>
       </w:r>
-      <w:hyperlink r:id="rId18" w:history="1">
+      <w:hyperlink r:id="rId20" w:history="1">
         <w:r>
           <w:rPr>
             <w:rStyle w:val="Hyperlink"/>
@@ -4799,7 +4924,7 @@
         </w:rPr>
         <w:br/>
       </w:r>
-      <w:hyperlink r:id="rId19" w:history="1">
+      <w:hyperlink r:id="rId21" w:history="1">
         <w:r>
           <w:rPr>
             <w:rStyle w:val="Hyperlink"/>
@@ -4840,7 +4965,7 @@
         </w:rPr>
         <w:br/>
       </w:r>
-      <w:hyperlink r:id="rId20" w:history="1">
+      <w:hyperlink r:id="rId22" w:history="1">
         <w:r>
           <w:rPr>
             <w:rStyle w:val="Hyperlink"/>
@@ -4884,7 +5009,7 @@
         </w:rPr>
         <w:br/>
       </w:r>
-      <w:hyperlink r:id="rId21" w:history="1">
+      <w:hyperlink r:id="rId23" w:history="1">
         <w:r>
           <w:rPr>
             <w:rStyle w:val="Hyperlink"/>
@@ -4901,18 +5026,314 @@
     </w:p>
     <w:p/>
     <w:sectPr>
+      <w:footerReference w:type="even" r:id="rId24"/>
+      <w:footerReference w:type="default" r:id="rId25"/>
       <w:pgSz w:w="12240" w:h="15840"/>
       <w:pgMar w:top="1440" w:right="1440" w:bottom="1440" w:left="1440" w:header="720" w:footer="720" w:gutter="0"/>
       <w:pgNumType w:start="1"/>
       <w:cols w:space="720"/>
+      <w:titlePg/>
     </w:sectPr>
   </w:body>
 </w:document>
 </file>
 
+<file path=word/endnotes.xml><?xml version="1.0" encoding="utf-8"?>
+<w:endnotes xmlns:wpc="http://schemas.microsoft.com/office/word/2010/wordprocessingCanvas" xmlns:cx="http://schemas.microsoft.com/office/drawing/2014/chartex" xmlns:cx1="http://schemas.microsoft.com/office/drawing/2015/9/8/chartex" xmlns:cx2="http://schemas.microsoft.com/office/drawing/2015/10/21/chartex" xmlns:cx3="http://schemas.microsoft.com/office/drawing/2016/5/9/chartex" xmlns:cx4="http://schemas.microsoft.com/office/drawing/2016/5/10/chartex" xmlns:cx5="http://schemas.microsoft.com/office/drawing/2016/5/11/chartex" xmlns:cx6="http://schemas.microsoft.com/office/drawing/2016/5/12/chartex" xmlns:cx7="http://schemas.microsoft.com/office/drawing/2016/5/13/chartex" xmlns:cx8="http://schemas.microsoft.com/office/drawing/2016/5/14/chartex" xmlns:mc="http://schemas.openxmlformats.org/markup-compatibility/2006" xmlns:aink="http://schemas.microsoft.com/office/drawing/2016/ink" xmlns:am3d="http://schemas.microsoft.com/office/drawing/2017/model3d" xmlns:o="urn:schemas-microsoft-com:office:office" xmlns:oel="http://schemas.microsoft.com/office/2019/extlst" xmlns:r="http://schemas.openxmlformats.org/officeDocument/2006/relationships" xmlns:m="http://schemas.openxmlformats.org/officeDocument/2006/math" xmlns:v="urn:schemas-microsoft-com:vml" xmlns:wp14="http://schemas.microsoft.com/office/word/2010/wordprocessingDrawing" xmlns:wp="http://schemas.openxmlformats.org/drawingml/2006/wordprocessingDrawing" xmlns:w10="urn:schemas-microsoft-com:office:word" xmlns:w="http://schemas.openxmlformats.org/wordprocessingml/2006/main" xmlns:w14="http://schemas.microsoft.com/office/word/2010/wordml" xmlns:w15="http://schemas.microsoft.com/office/word/2012/wordml" xmlns:w16cex="http://schemas.microsoft.com/office/word/2018/wordml/cex" xmlns:w16cid="http://schemas.microsoft.com/office/word/2016/wordml/cid" xmlns:w16="http://schemas.microsoft.com/office/word/2018/wordml" xmlns:w16sdtdh="http://schemas.microsoft.com/office/word/2020/wordml/sdtdatahash" xmlns:w16se="http://schemas.microsoft.com/office/word/2015/wordml/symex" xmlns:wpg="http://schemas.microsoft.com/office/word/2010/wordprocessingGroup" xmlns:wpi="http://schemas.microsoft.com/office/word/2010/wordprocessingInk" xmlns:wne="http://schemas.microsoft.com/office/word/2006/wordml" xmlns:wps="http://schemas.microsoft.com/office/word/2010/wordprocessingShape" mc:Ignorable="w14 w15 w16se w16cid w16 w16cex w16sdtdh wp14">
+  <w:endnote w:type="separator" w:id="-1">
+    <w:p>
+      <w:pPr>
+        <w:spacing w:line="240" w:lineRule="auto"/>
+      </w:pPr>
+      <w:r>
+        <w:separator/>
+      </w:r>
+    </w:p>
+  </w:endnote>
+  <w:endnote w:type="continuationSeparator" w:id="0">
+    <w:p>
+      <w:pPr>
+        <w:spacing w:line="240" w:lineRule="auto"/>
+      </w:pPr>
+      <w:r>
+        <w:continuationSeparator/>
+      </w:r>
+    </w:p>
+  </w:endnote>
+</w:endnotes>
+</file>
+
+<file path=word/footer1.xml><?xml version="1.0" encoding="utf-8"?>
+<w:ftr xmlns:wpc="http://schemas.microsoft.com/office/word/2010/wordprocessingCanvas" xmlns:cx="http://schemas.microsoft.com/office/drawing/2014/chartex" xmlns:cx1="http://schemas.microsoft.com/office/drawing/2015/9/8/chartex" xmlns:cx2="http://schemas.microsoft.com/office/drawing/2015/10/21/chartex" xmlns:cx3="http://schemas.microsoft.com/office/drawing/2016/5/9/chartex" xmlns:cx4="http://schemas.microsoft.com/office/drawing/2016/5/10/chartex" xmlns:cx5="http://schemas.microsoft.com/office/drawing/2016/5/11/chartex" xmlns:cx6="http://schemas.microsoft.com/office/drawing/2016/5/12/chartex" xmlns:cx7="http://schemas.microsoft.com/office/drawing/2016/5/13/chartex" xmlns:cx8="http://schemas.microsoft.com/office/drawing/2016/5/14/chartex" xmlns:mc="http://schemas.openxmlformats.org/markup-compatibility/2006" xmlns:aink="http://schemas.microsoft.com/office/drawing/2016/ink" xmlns:am3d="http://schemas.microsoft.com/office/drawing/2017/model3d" xmlns:o="urn:schemas-microsoft-com:office:office" xmlns:oel="http://schemas.microsoft.com/office/2019/extlst" xmlns:r="http://schemas.openxmlformats.org/officeDocument/2006/relationships" xmlns:m="http://schemas.openxmlformats.org/officeDocument/2006/math" xmlns:v="urn:schemas-microsoft-com:vml" xmlns:wp14="http://schemas.microsoft.com/office/word/2010/wordprocessingDrawing" xmlns:wp="http://schemas.openxmlformats.org/drawingml/2006/wordprocessingDrawing" xmlns:w10="urn:schemas-microsoft-com:office:word" xmlns:w="http://schemas.openxmlformats.org/wordprocessingml/2006/main" xmlns:w14="http://schemas.microsoft.com/office/word/2010/wordml" xmlns:w15="http://schemas.microsoft.com/office/word/2012/wordml" xmlns:w16cex="http://schemas.microsoft.com/office/word/2018/wordml/cex" xmlns:w16cid="http://schemas.microsoft.com/office/word/2016/wordml/cid" xmlns:w16="http://schemas.microsoft.com/office/word/2018/wordml" xmlns:w16sdtdh="http://schemas.microsoft.com/office/word/2020/wordml/sdtdatahash" xmlns:w16se="http://schemas.microsoft.com/office/word/2015/wordml/symex" xmlns:wpg="http://schemas.microsoft.com/office/word/2010/wordprocessingGroup" xmlns:wpi="http://schemas.microsoft.com/office/word/2010/wordprocessingInk" xmlns:wne="http://schemas.microsoft.com/office/word/2006/wordml" xmlns:wps="http://schemas.microsoft.com/office/word/2010/wordprocessingShape" mc:Ignorable="w14 w15 w16se w16cid w16 w16cex w16sdtdh wp14">
+  <w:sdt>
+    <w:sdtPr>
+      <w:rPr>
+        <w:rStyle w:val="PageNumber"/>
+      </w:rPr>
+      <w:id w:val="-814868168"/>
+      <w:docPartObj>
+        <w:docPartGallery w:val="Page Numbers (Bottom of Page)"/>
+        <w:docPartUnique/>
+      </w:docPartObj>
+    </w:sdtPr>
+    <w:sdtContent>
+      <w:p>
+        <w:pPr>
+          <w:pStyle w:val="Footer"/>
+          <w:framePr w:wrap="none" w:vAnchor="text" w:hAnchor="margin" w:xAlign="right" w:y="1"/>
+          <w:rPr>
+            <w:rStyle w:val="PageNumber"/>
+          </w:rPr>
+        </w:pPr>
+        <w:r>
+          <w:rPr>
+            <w:rStyle w:val="PageNumber"/>
+          </w:rPr>
+          <w:fldChar w:fldCharType="begin"/>
+        </w:r>
+        <w:r>
+          <w:rPr>
+            <w:rStyle w:val="PageNumber"/>
+          </w:rPr>
+          <w:instrText xml:space="preserve"> PAGE </w:instrText>
+        </w:r>
+        <w:r>
+          <w:rPr>
+            <w:rStyle w:val="PageNumber"/>
+          </w:rPr>
+          <w:fldChar w:fldCharType="separate"/>
+        </w:r>
+        <w:r>
+          <w:rPr>
+            <w:rStyle w:val="PageNumber"/>
+            <w:noProof/>
+          </w:rPr>
+          <w:t>3</w:t>
+        </w:r>
+        <w:r>
+          <w:rPr>
+            <w:rStyle w:val="PageNumber"/>
+          </w:rPr>
+          <w:fldChar w:fldCharType="end"/>
+        </w:r>
+      </w:p>
+    </w:sdtContent>
+  </w:sdt>
+  <w:p>
+    <w:pPr>
+      <w:pStyle w:val="Footer"/>
+      <w:ind w:right="360"/>
+    </w:pPr>
+  </w:p>
+</w:ftr>
+</file>
+
+<file path=word/footer2.xml><?xml version="1.0" encoding="utf-8"?>
+<w:ftr xmlns:wpc="http://schemas.microsoft.com/office/word/2010/wordprocessingCanvas" xmlns:cx="http://schemas.microsoft.com/office/drawing/2014/chartex" xmlns:cx1="http://schemas.microsoft.com/office/drawing/2015/9/8/chartex" xmlns:cx2="http://schemas.microsoft.com/office/drawing/2015/10/21/chartex" xmlns:cx3="http://schemas.microsoft.com/office/drawing/2016/5/9/chartex" xmlns:cx4="http://schemas.microsoft.com/office/drawing/2016/5/10/chartex" xmlns:cx5="http://schemas.microsoft.com/office/drawing/2016/5/11/chartex" xmlns:cx6="http://schemas.microsoft.com/office/drawing/2016/5/12/chartex" xmlns:cx7="http://schemas.microsoft.com/office/drawing/2016/5/13/chartex" xmlns:cx8="http://schemas.microsoft.com/office/drawing/2016/5/14/chartex" xmlns:mc="http://schemas.openxmlformats.org/markup-compatibility/2006" xmlns:aink="http://schemas.microsoft.com/office/drawing/2016/ink" xmlns:am3d="http://schemas.microsoft.com/office/drawing/2017/model3d" xmlns:o="urn:schemas-microsoft-com:office:office" xmlns:oel="http://schemas.microsoft.com/office/2019/extlst" xmlns:r="http://schemas.openxmlformats.org/officeDocument/2006/relationships" xmlns:m="http://schemas.openxmlformats.org/officeDocument/2006/math" xmlns:v="urn:schemas-microsoft-com:vml" xmlns:wp14="http://schemas.microsoft.com/office/word/2010/wordprocessingDrawing" xmlns:wp="http://schemas.openxmlformats.org/drawingml/2006/wordprocessingDrawing" xmlns:w10="urn:schemas-microsoft-com:office:word" xmlns:w="http://schemas.openxmlformats.org/wordprocessingml/2006/main" xmlns:w14="http://schemas.microsoft.com/office/word/2010/wordml" xmlns:w15="http://schemas.microsoft.com/office/word/2012/wordml" xmlns:w16cex="http://schemas.microsoft.com/office/word/2018/wordml/cex" xmlns:w16cid="http://schemas.microsoft.com/office/word/2016/wordml/cid" xmlns:w16="http://schemas.microsoft.com/office/word/2018/wordml" xmlns:w16sdtdh="http://schemas.microsoft.com/office/word/2020/wordml/sdtdatahash" xmlns:w16se="http://schemas.microsoft.com/office/word/2015/wordml/symex" xmlns:wpg="http://schemas.microsoft.com/office/word/2010/wordprocessingGroup" xmlns:wpi="http://schemas.microsoft.com/office/word/2010/wordprocessingInk" xmlns:wne="http://schemas.microsoft.com/office/word/2006/wordml" xmlns:wps="http://schemas.microsoft.com/office/word/2010/wordprocessingShape" mc:Ignorable="w14 w15 w16se w16cid w16 w16cex w16sdtdh wp14">
+  <w:sdt>
+    <w:sdtPr>
+      <w:rPr>
+        <w:rStyle w:val="PageNumber"/>
+      </w:rPr>
+      <w:id w:val="645013381"/>
+      <w:docPartObj>
+        <w:docPartGallery w:val="Page Numbers (Bottom of Page)"/>
+        <w:docPartUnique/>
+      </w:docPartObj>
+    </w:sdtPr>
+    <w:sdtContent>
+      <w:p>
+        <w:pPr>
+          <w:pStyle w:val="Footer"/>
+          <w:framePr w:wrap="none" w:vAnchor="text" w:hAnchor="margin" w:xAlign="right" w:y="1"/>
+          <w:rPr>
+            <w:rStyle w:val="PageNumber"/>
+          </w:rPr>
+        </w:pPr>
+        <w:r>
+          <w:rPr>
+            <w:rStyle w:val="PageNumber"/>
+          </w:rPr>
+          <w:fldChar w:fldCharType="begin"/>
+        </w:r>
+        <w:r>
+          <w:rPr>
+            <w:rStyle w:val="PageNumber"/>
+          </w:rPr>
+          <w:instrText xml:space="preserve"> PAGE </w:instrText>
+        </w:r>
+        <w:r>
+          <w:rPr>
+            <w:rStyle w:val="PageNumber"/>
+          </w:rPr>
+          <w:fldChar w:fldCharType="separate"/>
+        </w:r>
+        <w:r>
+          <w:rPr>
+            <w:rStyle w:val="PageNumber"/>
+            <w:noProof/>
+          </w:rPr>
+          <w:t>2</w:t>
+        </w:r>
+        <w:r>
+          <w:rPr>
+            <w:rStyle w:val="PageNumber"/>
+          </w:rPr>
+          <w:fldChar w:fldCharType="end"/>
+        </w:r>
+      </w:p>
+    </w:sdtContent>
+  </w:sdt>
+  <w:p>
+    <w:pPr>
+      <w:pStyle w:val="Footer"/>
+      <w:ind w:right="360"/>
+    </w:pPr>
+  </w:p>
+</w:ftr>
+</file>
+
+<file path=word/footnotes.xml><?xml version="1.0" encoding="utf-8"?>
+<w:footnotes xmlns:wpc="http://schemas.microsoft.com/office/word/2010/wordprocessingCanvas" xmlns:cx="http://schemas.microsoft.com/office/drawing/2014/chartex" xmlns:cx1="http://schemas.microsoft.com/office/drawing/2015/9/8/chartex" xmlns:cx2="http://schemas.microsoft.com/office/drawing/2015/10/21/chartex" xmlns:cx3="http://schemas.microsoft.com/office/drawing/2016/5/9/chartex" xmlns:cx4="http://schemas.microsoft.com/office/drawing/2016/5/10/chartex" xmlns:cx5="http://schemas.microsoft.com/office/drawing/2016/5/11/chartex" xmlns:cx6="http://schemas.microsoft.com/office/drawing/2016/5/12/chartex" xmlns:cx7="http://schemas.microsoft.com/office/drawing/2016/5/13/chartex" xmlns:cx8="http://schemas.microsoft.com/office/drawing/2016/5/14/chartex" xmlns:mc="http://schemas.openxmlformats.org/markup-compatibility/2006" xmlns:aink="http://schemas.microsoft.com/office/drawing/2016/ink" xmlns:am3d="http://schemas.microsoft.com/office/drawing/2017/model3d" xmlns:o="urn:schemas-microsoft-com:office:office" xmlns:oel="http://schemas.microsoft.com/office/2019/extlst" xmlns:r="http://schemas.openxmlformats.org/officeDocument/2006/relationships" xmlns:m="http://schemas.openxmlformats.org/officeDocument/2006/math" xmlns:v="urn:schemas-microsoft-com:vml" xmlns:wp14="http://schemas.microsoft.com/office/word/2010/wordprocessingDrawing" xmlns:wp="http://schemas.openxmlformats.org/drawingml/2006/wordprocessingDrawing" xmlns:w10="urn:schemas-microsoft-com:office:word" xmlns:w="http://schemas.openxmlformats.org/wordprocessingml/2006/main" xmlns:w14="http://schemas.microsoft.com/office/word/2010/wordml" xmlns:w15="http://schemas.microsoft.com/office/word/2012/wordml" xmlns:w16cex="http://schemas.microsoft.com/office/word/2018/wordml/cex" xmlns:w16cid="http://schemas.microsoft.com/office/word/2016/wordml/cid" xmlns:w16="http://schemas.microsoft.com/office/word/2018/wordml" xmlns:w16sdtdh="http://schemas.microsoft.com/office/word/2020/wordml/sdtdatahash" xmlns:w16se="http://schemas.microsoft.com/office/word/2015/wordml/symex" xmlns:wpg="http://schemas.microsoft.com/office/word/2010/wordprocessingGroup" xmlns:wpi="http://schemas.microsoft.com/office/word/2010/wordprocessingInk" xmlns:wne="http://schemas.microsoft.com/office/word/2006/wordml" xmlns:wps="http://schemas.microsoft.com/office/word/2010/wordprocessingShape" mc:Ignorable="w14 w15 w16se w16cid w16 w16cex w16sdtdh wp14">
+  <w:footnote w:type="separator" w:id="-1">
+    <w:p>
+      <w:pPr>
+        <w:spacing w:line="240" w:lineRule="auto"/>
+      </w:pPr>
+      <w:r>
+        <w:separator/>
+      </w:r>
+    </w:p>
+  </w:footnote>
+  <w:footnote w:type="continuationSeparator" w:id="0">
+    <w:p>
+      <w:pPr>
+        <w:spacing w:line="240" w:lineRule="auto"/>
+      </w:pPr>
+      <w:r>
+        <w:continuationSeparator/>
+      </w:r>
+    </w:p>
+  </w:footnote>
+</w:footnotes>
+</file>
+
 <file path=word/numbering.xml><?xml version="1.0" encoding="utf-8"?>
-<w:numbering xmlns:wpc="http://schemas.microsoft.com/office/word/2010/wordprocessingCanvas" xmlns:cx="http://schemas.microsoft.com/office/drawing/2014/chartex" xmlns:cx1="http://schemas.microsoft.com/office/drawing/2015/9/8/chartex" xmlns:cx2="http://schemas.microsoft.com/office/drawing/2015/10/21/chartex" xmlns:cx3="http://schemas.microsoft.com/office/drawing/2016/5/9/chartex" xmlns:cx4="http://schemas.microsoft.com/office/drawing/2016/5/10/chartex" xmlns:cx5="http://schemas.microsoft.com/office/drawing/2016/5/11/chartex" xmlns:cx6="http://schemas.microsoft.com/office/drawing/2016/5/12/chartex" xmlns:cx7="http://schemas.microsoft.com/office/drawing/2016/5/13/chartex" xmlns:cx8="http://schemas.microsoft.com/office/drawing/2016/5/14/chartex" xmlns:mc="http://schemas.openxmlformats.org/markup-compatibility/2006" xmlns:aink="http://schemas.microsoft.com/office/drawing/2016/ink" xmlns:am3d="http://schemas.microsoft.com/office/drawing/2017/model3d" xmlns:o="urn:schemas-microsoft-com:office:office" xmlns:r="http://schemas.openxmlformats.org/officeDocument/2006/relationships" xmlns:m="http://schemas.openxmlformats.org/officeDocument/2006/math" xmlns:v="urn:schemas-microsoft-com:vml" xmlns:wp14="http://schemas.microsoft.com/office/word/2010/wordprocessingDrawing" xmlns:wp="http://schemas.openxmlformats.org/drawingml/2006/wordprocessingDrawing" xmlns:w10="urn:schemas-microsoft-com:office:word" xmlns:w="http://schemas.openxmlformats.org/wordprocessingml/2006/main" xmlns:w14="http://schemas.microsoft.com/office/word/2010/wordml" xmlns:w15="http://schemas.microsoft.com/office/word/2012/wordml" xmlns:w16cex="http://schemas.microsoft.com/office/word/2018/wordml/cex" xmlns:w16cid="http://schemas.microsoft.com/office/word/2016/wordml/cid" xmlns:w16="http://schemas.microsoft.com/office/word/2018/wordml" xmlns:w16se="http://schemas.microsoft.com/office/word/2015/wordml/symex" xmlns:wpg="http://schemas.microsoft.com/office/word/2010/wordprocessingGroup" xmlns:wpi="http://schemas.microsoft.com/office/word/2010/wordprocessingInk" xmlns:wne="http://schemas.microsoft.com/office/word/2006/wordml" xmlns:wps="http://schemas.microsoft.com/office/word/2010/wordprocessingShape" mc:Ignorable="w14 w15 w16se w16cid w16 w16cex wp14">
+<w:numbering xmlns:wpc="http://schemas.microsoft.com/office/word/2010/wordprocessingCanvas" xmlns:cx="http://schemas.microsoft.com/office/drawing/2014/chartex" xmlns:cx1="http://schemas.microsoft.com/office/drawing/2015/9/8/chartex" xmlns:cx2="http://schemas.microsoft.com/office/drawing/2015/10/21/chartex" xmlns:cx3="http://schemas.microsoft.com/office/drawing/2016/5/9/chartex" xmlns:cx4="http://schemas.microsoft.com/office/drawing/2016/5/10/chartex" xmlns:cx5="http://schemas.microsoft.com/office/drawing/2016/5/11/chartex" xmlns:cx6="http://schemas.microsoft.com/office/drawing/2016/5/12/chartex" xmlns:cx7="http://schemas.microsoft.com/office/drawing/2016/5/13/chartex" xmlns:cx8="http://schemas.microsoft.com/office/drawing/2016/5/14/chartex" xmlns:mc="http://schemas.openxmlformats.org/markup-compatibility/2006" xmlns:aink="http://schemas.microsoft.com/office/drawing/2016/ink" xmlns:am3d="http://schemas.microsoft.com/office/drawing/2017/model3d" xmlns:o="urn:schemas-microsoft-com:office:office" xmlns:oel="http://schemas.microsoft.com/office/2019/extlst" xmlns:r="http://schemas.openxmlformats.org/officeDocument/2006/relationships" xmlns:m="http://schemas.openxmlformats.org/officeDocument/2006/math" xmlns:v="urn:schemas-microsoft-com:vml" xmlns:wp14="http://schemas.microsoft.com/office/word/2010/wordprocessingDrawing" xmlns:wp="http://schemas.openxmlformats.org/drawingml/2006/wordprocessingDrawing" xmlns:w10="urn:schemas-microsoft-com:office:word" xmlns:w="http://schemas.openxmlformats.org/wordprocessingml/2006/main" xmlns:w14="http://schemas.microsoft.com/office/word/2010/wordml" xmlns:w15="http://schemas.microsoft.com/office/word/2012/wordml" xmlns:w16cex="http://schemas.microsoft.com/office/word/2018/wordml/cex" xmlns:w16cid="http://schemas.microsoft.com/office/word/2016/wordml/cid" xmlns:w16="http://schemas.microsoft.com/office/word/2018/wordml" xmlns:w16sdtdh="http://schemas.microsoft.com/office/word/2020/wordml/sdtdatahash" xmlns:w16se="http://schemas.microsoft.com/office/word/2015/wordml/symex" xmlns:wpg="http://schemas.microsoft.com/office/word/2010/wordprocessingGroup" xmlns:wpi="http://schemas.microsoft.com/office/word/2010/wordprocessingInk" xmlns:wne="http://schemas.microsoft.com/office/word/2006/wordml" xmlns:wps="http://schemas.microsoft.com/office/word/2010/wordprocessingShape" mc:Ignorable="w14 w15 w16se w16cid w16 w16cex w16sdtdh wp14">
   <w:abstractNum w:abstractNumId="0" w15:restartNumberingAfterBreak="0">
+    <w:nsid w:val="0B8111C5"/>
+    <w:multiLevelType w:val="hybridMultilevel"/>
+    <w:tmpl w:val="A998ADC6"/>
+    <w:lvl w:ilvl="0" w:tplc="04090001">
+      <w:start w:val="1"/>
+      <w:numFmt w:val="bullet"/>
+      <w:lvlText w:val=""/>
+      <w:lvlJc w:val="left"/>
+      <w:pPr>
+        <w:ind w:left="720" w:hanging="360"/>
+      </w:pPr>
+      <w:rPr>
+        <w:rFonts w:ascii="Symbol" w:hAnsi="Symbol" w:hint="default"/>
+      </w:rPr>
+    </w:lvl>
+    <w:lvl w:ilvl="1" w:tplc="04090003" w:tentative="1">
+      <w:start w:val="1"/>
+      <w:numFmt w:val="bullet"/>
+      <w:lvlText w:val="o"/>
+      <w:lvlJc w:val="left"/>
+      <w:pPr>
+        <w:ind w:left="1440" w:hanging="360"/>
+      </w:pPr>
+      <w:rPr>
+        <w:rFonts w:ascii="Courier New" w:hAnsi="Courier New" w:cs="Courier New" w:hint="default"/>
+      </w:rPr>
+    </w:lvl>
+    <w:lvl w:ilvl="2" w:tplc="04090005" w:tentative="1">
+      <w:start w:val="1"/>
+      <w:numFmt w:val="bullet"/>
+      <w:lvlText w:val=""/>
+      <w:lvlJc w:val="left"/>
+      <w:pPr>
+        <w:ind w:left="2160" w:hanging="360"/>
+      </w:pPr>
+      <w:rPr>
+        <w:rFonts w:ascii="Wingdings" w:hAnsi="Wingdings" w:hint="default"/>
+      </w:rPr>
+    </w:lvl>
+    <w:lvl w:ilvl="3" w:tplc="04090001" w:tentative="1">
+      <w:start w:val="1"/>
+      <w:numFmt w:val="bullet"/>
+      <w:lvlText w:val=""/>
+      <w:lvlJc w:val="left"/>
+      <w:pPr>
+        <w:ind w:left="2880" w:hanging="360"/>
+      </w:pPr>
+      <w:rPr>
+        <w:rFonts w:ascii="Symbol" w:hAnsi="Symbol" w:hint="default"/>
+      </w:rPr>
+    </w:lvl>
+    <w:lvl w:ilvl="4" w:tplc="04090003" w:tentative="1">
+      <w:start w:val="1"/>
+      <w:numFmt w:val="bullet"/>
+      <w:lvlText w:val="o"/>
+      <w:lvlJc w:val="left"/>
+      <w:pPr>
+        <w:ind w:left="3600" w:hanging="360"/>
+      </w:pPr>
+      <w:rPr>
+        <w:rFonts w:ascii="Courier New" w:hAnsi="Courier New" w:cs="Courier New" w:hint="default"/>
+      </w:rPr>
+    </w:lvl>
+    <w:lvl w:ilvl="5" w:tplc="04090005" w:tentative="1">
+      <w:start w:val="1"/>
+      <w:numFmt w:val="bullet"/>
+      <w:lvlText w:val=""/>
+      <w:lvlJc w:val="left"/>
+      <w:pPr>
+        <w:ind w:left="4320" w:hanging="360"/>
+      </w:pPr>
+      <w:rPr>
+        <w:rFonts w:ascii="Wingdings" w:hAnsi="Wingdings" w:hint="default"/>
+      </w:rPr>
+    </w:lvl>
+    <w:lvl w:ilvl="6" w:tplc="04090001" w:tentative="1">
+      <w:start w:val="1"/>
+      <w:numFmt w:val="bullet"/>
+      <w:lvlText w:val=""/>
+      <w:lvlJc w:val="left"/>
+      <w:pPr>
+        <w:ind w:left="5040" w:hanging="360"/>
+      </w:pPr>
+      <w:rPr>
+        <w:rFonts w:ascii="Symbol" w:hAnsi="Symbol" w:hint="default"/>
+      </w:rPr>
+    </w:lvl>
+    <w:lvl w:ilvl="7" w:tplc="04090003" w:tentative="1">
+      <w:start w:val="1"/>
+      <w:numFmt w:val="bullet"/>
+      <w:lvlText w:val="o"/>
+      <w:lvlJc w:val="left"/>
+      <w:pPr>
+        <w:ind w:left="5760" w:hanging="360"/>
+      </w:pPr>
+      <w:rPr>
+        <w:rFonts w:ascii="Courier New" w:hAnsi="Courier New" w:cs="Courier New" w:hint="default"/>
+      </w:rPr>
+    </w:lvl>
+    <w:lvl w:ilvl="8" w:tplc="04090005" w:tentative="1">
+      <w:start w:val="1"/>
+      <w:numFmt w:val="bullet"/>
+      <w:lvlText w:val=""/>
+      <w:lvlJc w:val="left"/>
+      <w:pPr>
+        <w:ind w:left="6480" w:hanging="360"/>
+      </w:pPr>
+      <w:rPr>
+        <w:rFonts w:ascii="Wingdings" w:hAnsi="Wingdings" w:hint="default"/>
+      </w:rPr>
+    </w:lvl>
+  </w:abstractNum>
+  <w:abstractNum w:abstractNumId="1" w15:restartNumberingAfterBreak="0">
     <w:nsid w:val="0C391F0A"/>
     <w:multiLevelType w:val="hybridMultilevel"/>
     <w:tmpl w:val="E004A0E6"/>
@@ -5025,7 +5446,120 @@
       </w:rPr>
     </w:lvl>
   </w:abstractNum>
-  <w:abstractNum w:abstractNumId="1" w15:restartNumberingAfterBreak="0">
+  <w:abstractNum w:abstractNumId="2" w15:restartNumberingAfterBreak="0">
+    <w:nsid w:val="2F5639E1"/>
+    <w:multiLevelType w:val="hybridMultilevel"/>
+    <w:tmpl w:val="5A3E7334"/>
+    <w:lvl w:ilvl="0" w:tplc="04090001">
+      <w:start w:val="1"/>
+      <w:numFmt w:val="bullet"/>
+      <w:lvlText w:val=""/>
+      <w:lvlJc w:val="left"/>
+      <w:pPr>
+        <w:ind w:left="720" w:hanging="360"/>
+      </w:pPr>
+      <w:rPr>
+        <w:rFonts w:ascii="Symbol" w:hAnsi="Symbol" w:hint="default"/>
+      </w:rPr>
+    </w:lvl>
+    <w:lvl w:ilvl="1" w:tplc="04090003" w:tentative="1">
+      <w:start w:val="1"/>
+      <w:numFmt w:val="bullet"/>
+      <w:lvlText w:val="o"/>
+      <w:lvlJc w:val="left"/>
+      <w:pPr>
+        <w:ind w:left="1440" w:hanging="360"/>
+      </w:pPr>
+      <w:rPr>
+        <w:rFonts w:ascii="Courier New" w:hAnsi="Courier New" w:cs="Courier New" w:hint="default"/>
+      </w:rPr>
+    </w:lvl>
+    <w:lvl w:ilvl="2" w:tplc="04090005" w:tentative="1">
+      <w:start w:val="1"/>
+      <w:numFmt w:val="bullet"/>
+      <w:lvlText w:val=""/>
+      <w:lvlJc w:val="left"/>
+      <w:pPr>
+        <w:ind w:left="2160" w:hanging="360"/>
+      </w:pPr>
+      <w:rPr>
+        <w:rFonts w:ascii="Wingdings" w:hAnsi="Wingdings" w:hint="default"/>
+      </w:rPr>
+    </w:lvl>
+    <w:lvl w:ilvl="3" w:tplc="04090001" w:tentative="1">
+      <w:start w:val="1"/>
+      <w:numFmt w:val="bullet"/>
+      <w:lvlText w:val=""/>
+      <w:lvlJc w:val="left"/>
+      <w:pPr>
+        <w:ind w:left="2880" w:hanging="360"/>
+      </w:pPr>
+      <w:rPr>
+        <w:rFonts w:ascii="Symbol" w:hAnsi="Symbol" w:hint="default"/>
+      </w:rPr>
+    </w:lvl>
+    <w:lvl w:ilvl="4" w:tplc="04090003" w:tentative="1">
+      <w:start w:val="1"/>
+      <w:numFmt w:val="bullet"/>
+      <w:lvlText w:val="o"/>
+      <w:lvlJc w:val="left"/>
+      <w:pPr>
+        <w:ind w:left="3600" w:hanging="360"/>
+      </w:pPr>
+      <w:rPr>
+        <w:rFonts w:ascii="Courier New" w:hAnsi="Courier New" w:cs="Courier New" w:hint="default"/>
+      </w:rPr>
+    </w:lvl>
+    <w:lvl w:ilvl="5" w:tplc="04090005" w:tentative="1">
+      <w:start w:val="1"/>
+      <w:numFmt w:val="bullet"/>
+      <w:lvlText w:val=""/>
+      <w:lvlJc w:val="left"/>
+      <w:pPr>
+        <w:ind w:left="4320" w:hanging="360"/>
+      </w:pPr>
+      <w:rPr>
+        <w:rFonts w:ascii="Wingdings" w:hAnsi="Wingdings" w:hint="default"/>
+      </w:rPr>
+    </w:lvl>
+    <w:lvl w:ilvl="6" w:tplc="04090001" w:tentative="1">
+      <w:start w:val="1"/>
+      <w:numFmt w:val="bullet"/>
+      <w:lvlText w:val=""/>
+      <w:lvlJc w:val="left"/>
+      <w:pPr>
+        <w:ind w:left="5040" w:hanging="360"/>
+      </w:pPr>
+      <w:rPr>
+        <w:rFonts w:ascii="Symbol" w:hAnsi="Symbol" w:hint="default"/>
+      </w:rPr>
+    </w:lvl>
+    <w:lvl w:ilvl="7" w:tplc="04090003" w:tentative="1">
+      <w:start w:val="1"/>
+      <w:numFmt w:val="bullet"/>
+      <w:lvlText w:val="o"/>
+      <w:lvlJc w:val="left"/>
+      <w:pPr>
+        <w:ind w:left="5760" w:hanging="360"/>
+      </w:pPr>
+      <w:rPr>
+        <w:rFonts w:ascii="Courier New" w:hAnsi="Courier New" w:cs="Courier New" w:hint="default"/>
+      </w:rPr>
+    </w:lvl>
+    <w:lvl w:ilvl="8" w:tplc="04090005" w:tentative="1">
+      <w:start w:val="1"/>
+      <w:numFmt w:val="bullet"/>
+      <w:lvlText w:val=""/>
+      <w:lvlJc w:val="left"/>
+      <w:pPr>
+        <w:ind w:left="6480" w:hanging="360"/>
+      </w:pPr>
+      <w:rPr>
+        <w:rFonts w:ascii="Wingdings" w:hAnsi="Wingdings" w:hint="default"/>
+      </w:rPr>
+    </w:lvl>
+  </w:abstractNum>
+  <w:abstractNum w:abstractNumId="3" w15:restartNumberingAfterBreak="0">
     <w:nsid w:val="30E92694"/>
     <w:multiLevelType w:val="hybridMultilevel"/>
     <w:tmpl w:val="473409EA"/>
@@ -5138,7 +5672,7 @@
       </w:rPr>
     </w:lvl>
   </w:abstractNum>
-  <w:abstractNum w:abstractNumId="2" w15:restartNumberingAfterBreak="0">
+  <w:abstractNum w:abstractNumId="4" w15:restartNumberingAfterBreak="0">
     <w:nsid w:val="30F42EAD"/>
     <w:multiLevelType w:val="hybridMultilevel"/>
     <w:tmpl w:val="A4249820"/>
@@ -5251,7 +5785,120 @@
       </w:rPr>
     </w:lvl>
   </w:abstractNum>
-  <w:abstractNum w:abstractNumId="3" w15:restartNumberingAfterBreak="0">
+  <w:abstractNum w:abstractNumId="5" w15:restartNumberingAfterBreak="0">
+    <w:nsid w:val="3E7F4FC6"/>
+    <w:multiLevelType w:val="hybridMultilevel"/>
+    <w:tmpl w:val="6B60E01C"/>
+    <w:lvl w:ilvl="0" w:tplc="04090001">
+      <w:start w:val="1"/>
+      <w:numFmt w:val="bullet"/>
+      <w:lvlText w:val=""/>
+      <w:lvlJc w:val="left"/>
+      <w:pPr>
+        <w:ind w:left="720" w:hanging="360"/>
+      </w:pPr>
+      <w:rPr>
+        <w:rFonts w:ascii="Symbol" w:hAnsi="Symbol" w:hint="default"/>
+      </w:rPr>
+    </w:lvl>
+    <w:lvl w:ilvl="1" w:tplc="04090003" w:tentative="1">
+      <w:start w:val="1"/>
+      <w:numFmt w:val="bullet"/>
+      <w:lvlText w:val="o"/>
+      <w:lvlJc w:val="left"/>
+      <w:pPr>
+        <w:ind w:left="1440" w:hanging="360"/>
+      </w:pPr>
+      <w:rPr>
+        <w:rFonts w:ascii="Courier New" w:hAnsi="Courier New" w:cs="Courier New" w:hint="default"/>
+      </w:rPr>
+    </w:lvl>
+    <w:lvl w:ilvl="2" w:tplc="04090005" w:tentative="1">
+      <w:start w:val="1"/>
+      <w:numFmt w:val="bullet"/>
+      <w:lvlText w:val=""/>
+      <w:lvlJc w:val="left"/>
+      <w:pPr>
+        <w:ind w:left="2160" w:hanging="360"/>
+      </w:pPr>
+      <w:rPr>
+        <w:rFonts w:ascii="Wingdings" w:hAnsi="Wingdings" w:hint="default"/>
+      </w:rPr>
+    </w:lvl>
+    <w:lvl w:ilvl="3" w:tplc="04090001" w:tentative="1">
+      <w:start w:val="1"/>
+      <w:numFmt w:val="bullet"/>
+      <w:lvlText w:val=""/>
+      <w:lvlJc w:val="left"/>
+      <w:pPr>
+        <w:ind w:left="2880" w:hanging="360"/>
+      </w:pPr>
+      <w:rPr>
+        <w:rFonts w:ascii="Symbol" w:hAnsi="Symbol" w:hint="default"/>
+      </w:rPr>
+    </w:lvl>
+    <w:lvl w:ilvl="4" w:tplc="04090003" w:tentative="1">
+      <w:start w:val="1"/>
+      <w:numFmt w:val="bullet"/>
+      <w:lvlText w:val="o"/>
+      <w:lvlJc w:val="left"/>
+      <w:pPr>
+        <w:ind w:left="3600" w:hanging="360"/>
+      </w:pPr>
+      <w:rPr>
+        <w:rFonts w:ascii="Courier New" w:hAnsi="Courier New" w:cs="Courier New" w:hint="default"/>
+      </w:rPr>
+    </w:lvl>
+    <w:lvl w:ilvl="5" w:tplc="04090005" w:tentative="1">
+      <w:start w:val="1"/>
+      <w:numFmt w:val="bullet"/>
+      <w:lvlText w:val=""/>
+      <w:lvlJc w:val="left"/>
+      <w:pPr>
+        <w:ind w:left="4320" w:hanging="360"/>
+      </w:pPr>
+      <w:rPr>
+        <w:rFonts w:ascii="Wingdings" w:hAnsi="Wingdings" w:hint="default"/>
+      </w:rPr>
+    </w:lvl>
+    <w:lvl w:ilvl="6" w:tplc="04090001" w:tentative="1">
+      <w:start w:val="1"/>
+      <w:numFmt w:val="bullet"/>
+      <w:lvlText w:val=""/>
+      <w:lvlJc w:val="left"/>
+      <w:pPr>
+        <w:ind w:left="5040" w:hanging="360"/>
+      </w:pPr>
+      <w:rPr>
+        <w:rFonts w:ascii="Symbol" w:hAnsi="Symbol" w:hint="default"/>
+      </w:rPr>
+    </w:lvl>
+    <w:lvl w:ilvl="7" w:tplc="04090003" w:tentative="1">
+      <w:start w:val="1"/>
+      <w:numFmt w:val="bullet"/>
+      <w:lvlText w:val="o"/>
+      <w:lvlJc w:val="left"/>
+      <w:pPr>
+        <w:ind w:left="5760" w:hanging="360"/>
+      </w:pPr>
+      <w:rPr>
+        <w:rFonts w:ascii="Courier New" w:hAnsi="Courier New" w:cs="Courier New" w:hint="default"/>
+      </w:rPr>
+    </w:lvl>
+    <w:lvl w:ilvl="8" w:tplc="04090005" w:tentative="1">
+      <w:start w:val="1"/>
+      <w:numFmt w:val="bullet"/>
+      <w:lvlText w:val=""/>
+      <w:lvlJc w:val="left"/>
+      <w:pPr>
+        <w:ind w:left="6480" w:hanging="360"/>
+      </w:pPr>
+      <w:rPr>
+        <w:rFonts w:ascii="Wingdings" w:hAnsi="Wingdings" w:hint="default"/>
+      </w:rPr>
+    </w:lvl>
+  </w:abstractNum>
+  <w:abstractNum w:abstractNumId="6" w15:restartNumberingAfterBreak="0">
     <w:nsid w:val="3F9E4FE3"/>
     <w:multiLevelType w:val="multilevel"/>
     <w:tmpl w:val="DBE0B9CC"/>
@@ -5364,7 +6011,7 @@
       </w:pPr>
     </w:lvl>
   </w:abstractNum>
-  <w:abstractNum w:abstractNumId="4" w15:restartNumberingAfterBreak="0">
+  <w:abstractNum w:abstractNumId="7" w15:restartNumberingAfterBreak="0">
     <w:nsid w:val="512B267E"/>
     <w:multiLevelType w:val="hybridMultilevel"/>
     <w:tmpl w:val="E65AC548"/>
@@ -5477,7 +6124,7 @@
       </w:rPr>
     </w:lvl>
   </w:abstractNum>
-  <w:abstractNum w:abstractNumId="5" w15:restartNumberingAfterBreak="0">
+  <w:abstractNum w:abstractNumId="8" w15:restartNumberingAfterBreak="0">
     <w:nsid w:val="5A8F70D2"/>
     <w:multiLevelType w:val="hybridMultilevel"/>
     <w:tmpl w:val="0ED673D2"/>
@@ -5590,29 +6237,154 @@
       </w:rPr>
     </w:lvl>
   </w:abstractNum>
-  <w:num w:numId="1">
+  <w:abstractNum w:abstractNumId="9" w15:restartNumberingAfterBreak="0">
+    <w:nsid w:val="600A37A0"/>
+    <w:multiLevelType w:val="hybridMultilevel"/>
+    <w:tmpl w:val="7910ED48"/>
+    <w:lvl w:ilvl="0" w:tplc="04090001">
+      <w:start w:val="1"/>
+      <w:numFmt w:val="bullet"/>
+      <w:lvlText w:val=""/>
+      <w:lvlJc w:val="left"/>
+      <w:pPr>
+        <w:ind w:left="720" w:hanging="360"/>
+      </w:pPr>
+      <w:rPr>
+        <w:rFonts w:ascii="Symbol" w:hAnsi="Symbol" w:hint="default"/>
+      </w:rPr>
+    </w:lvl>
+    <w:lvl w:ilvl="1" w:tplc="04090003" w:tentative="1">
+      <w:start w:val="1"/>
+      <w:numFmt w:val="bullet"/>
+      <w:lvlText w:val="o"/>
+      <w:lvlJc w:val="left"/>
+      <w:pPr>
+        <w:ind w:left="1440" w:hanging="360"/>
+      </w:pPr>
+      <w:rPr>
+        <w:rFonts w:ascii="Courier New" w:hAnsi="Courier New" w:cs="Courier New" w:hint="default"/>
+      </w:rPr>
+    </w:lvl>
+    <w:lvl w:ilvl="2" w:tplc="04090005" w:tentative="1">
+      <w:start w:val="1"/>
+      <w:numFmt w:val="bullet"/>
+      <w:lvlText w:val=""/>
+      <w:lvlJc w:val="left"/>
+      <w:pPr>
+        <w:ind w:left="2160" w:hanging="360"/>
+      </w:pPr>
+      <w:rPr>
+        <w:rFonts w:ascii="Wingdings" w:hAnsi="Wingdings" w:hint="default"/>
+      </w:rPr>
+    </w:lvl>
+    <w:lvl w:ilvl="3" w:tplc="04090001" w:tentative="1">
+      <w:start w:val="1"/>
+      <w:numFmt w:val="bullet"/>
+      <w:lvlText w:val=""/>
+      <w:lvlJc w:val="left"/>
+      <w:pPr>
+        <w:ind w:left="2880" w:hanging="360"/>
+      </w:pPr>
+      <w:rPr>
+        <w:rFonts w:ascii="Symbol" w:hAnsi="Symbol" w:hint="default"/>
+      </w:rPr>
+    </w:lvl>
+    <w:lvl w:ilvl="4" w:tplc="04090003" w:tentative="1">
+      <w:start w:val="1"/>
+      <w:numFmt w:val="bullet"/>
+      <w:lvlText w:val="o"/>
+      <w:lvlJc w:val="left"/>
+      <w:pPr>
+        <w:ind w:left="3600" w:hanging="360"/>
+      </w:pPr>
+      <w:rPr>
+        <w:rFonts w:ascii="Courier New" w:hAnsi="Courier New" w:cs="Courier New" w:hint="default"/>
+      </w:rPr>
+    </w:lvl>
+    <w:lvl w:ilvl="5" w:tplc="04090005" w:tentative="1">
+      <w:start w:val="1"/>
+      <w:numFmt w:val="bullet"/>
+      <w:lvlText w:val=""/>
+      <w:lvlJc w:val="left"/>
+      <w:pPr>
+        <w:ind w:left="4320" w:hanging="360"/>
+      </w:pPr>
+      <w:rPr>
+        <w:rFonts w:ascii="Wingdings" w:hAnsi="Wingdings" w:hint="default"/>
+      </w:rPr>
+    </w:lvl>
+    <w:lvl w:ilvl="6" w:tplc="04090001" w:tentative="1">
+      <w:start w:val="1"/>
+      <w:numFmt w:val="bullet"/>
+      <w:lvlText w:val=""/>
+      <w:lvlJc w:val="left"/>
+      <w:pPr>
+        <w:ind w:left="5040" w:hanging="360"/>
+      </w:pPr>
+      <w:rPr>
+        <w:rFonts w:ascii="Symbol" w:hAnsi="Symbol" w:hint="default"/>
+      </w:rPr>
+    </w:lvl>
+    <w:lvl w:ilvl="7" w:tplc="04090003" w:tentative="1">
+      <w:start w:val="1"/>
+      <w:numFmt w:val="bullet"/>
+      <w:lvlText w:val="o"/>
+      <w:lvlJc w:val="left"/>
+      <w:pPr>
+        <w:ind w:left="5760" w:hanging="360"/>
+      </w:pPr>
+      <w:rPr>
+        <w:rFonts w:ascii="Courier New" w:hAnsi="Courier New" w:cs="Courier New" w:hint="default"/>
+      </w:rPr>
+    </w:lvl>
+    <w:lvl w:ilvl="8" w:tplc="04090005" w:tentative="1">
+      <w:start w:val="1"/>
+      <w:numFmt w:val="bullet"/>
+      <w:lvlText w:val=""/>
+      <w:lvlJc w:val="left"/>
+      <w:pPr>
+        <w:ind w:left="6480" w:hanging="360"/>
+      </w:pPr>
+      <w:rPr>
+        <w:rFonts w:ascii="Wingdings" w:hAnsi="Wingdings" w:hint="default"/>
+      </w:rPr>
+    </w:lvl>
+  </w:abstractNum>
+  <w:num w:numId="1" w16cid:durableId="1346132681">
+    <w:abstractNumId w:val="6"/>
+  </w:num>
+  <w:num w:numId="2" w16cid:durableId="663045558">
+    <w:abstractNumId w:val="4"/>
+  </w:num>
+  <w:num w:numId="3" w16cid:durableId="2043625264">
+    <w:abstractNumId w:val="8"/>
+  </w:num>
+  <w:num w:numId="4" w16cid:durableId="519467403">
+    <w:abstractNumId w:val="1"/>
+  </w:num>
+  <w:num w:numId="5" w16cid:durableId="1576697568">
     <w:abstractNumId w:val="3"/>
   </w:num>
-  <w:num w:numId="2">
+  <w:num w:numId="6" w16cid:durableId="1787501087">
+    <w:abstractNumId w:val="7"/>
+  </w:num>
+  <w:num w:numId="7" w16cid:durableId="345639436">
     <w:abstractNumId w:val="2"/>
   </w:num>
-  <w:num w:numId="3">
+  <w:num w:numId="8" w16cid:durableId="254486531">
     <w:abstractNumId w:val="5"/>
   </w:num>
-  <w:num w:numId="4">
+  <w:num w:numId="9" w16cid:durableId="989790930">
+    <w:abstractNumId w:val="9"/>
+  </w:num>
+  <w:num w:numId="10" w16cid:durableId="1340112657">
     <w:abstractNumId w:val="0"/>
-  </w:num>
-  <w:num w:numId="5">
-    <w:abstractNumId w:val="1"/>
-  </w:num>
-  <w:num w:numId="6">
-    <w:abstractNumId w:val="4"/>
   </w:num>
 </w:numbering>
 </file>
 
 <file path=word/styles.xml><?xml version="1.0" encoding="utf-8"?>
-<w:styles xmlns:mc="http://schemas.openxmlformats.org/markup-compatibility/2006" xmlns:r="http://schemas.openxmlformats.org/officeDocument/2006/relationships" xmlns:w="http://schemas.openxmlformats.org/wordprocessingml/2006/main" xmlns:w14="http://schemas.microsoft.com/office/word/2010/wordml" xmlns:w15="http://schemas.microsoft.com/office/word/2012/wordml" xmlns:w16cex="http://schemas.microsoft.com/office/word/2018/wordml/cex" xmlns:w16cid="http://schemas.microsoft.com/office/word/2016/wordml/cid" xmlns:w16="http://schemas.microsoft.com/office/word/2018/wordml" xmlns:w16se="http://schemas.microsoft.com/office/word/2015/wordml/symex" mc:Ignorable="w14 w15 w16se w16cid w16 w16cex">
+<w:styles xmlns:mc="http://schemas.openxmlformats.org/markup-compatibility/2006" xmlns:r="http://schemas.openxmlformats.org/officeDocument/2006/relationships" xmlns:w="http://schemas.openxmlformats.org/wordprocessingml/2006/main" xmlns:w14="http://schemas.microsoft.com/office/word/2010/wordml" xmlns:w15="http://schemas.microsoft.com/office/word/2012/wordml" xmlns:w16cex="http://schemas.microsoft.com/office/word/2018/wordml/cex" xmlns:w16cid="http://schemas.microsoft.com/office/word/2016/wordml/cid" xmlns:w16="http://schemas.microsoft.com/office/word/2018/wordml" xmlns:w16sdtdh="http://schemas.microsoft.com/office/word/2020/wordml/sdtdatahash" xmlns:w16se="http://schemas.microsoft.com/office/word/2015/wordml/symex" mc:Ignorable="w14 w15 w16se w16cid w16 w16cex w16sdtdh">
   <w:docDefaults>
     <w:rPrDefault>
       <w:rPr>
@@ -6324,6 +7096,58 @@
       <w:u w:val="single"/>
     </w:rPr>
   </w:style>
+  <w:style w:type="paragraph" w:styleId="Header">
+    <w:name w:val="header"/>
+    <w:basedOn w:val="Normal"/>
+    <w:link w:val="HeaderChar"/>
+    <w:uiPriority w:val="99"/>
+    <w:unhideWhenUsed/>
+    <w:rsid w:val="00DA5F1C"/>
+    <w:pPr>
+      <w:tabs>
+        <w:tab w:val="center" w:pos="4680"/>
+        <w:tab w:val="right" w:pos="9360"/>
+      </w:tabs>
+      <w:spacing w:line="240" w:lineRule="auto"/>
+    </w:pPr>
+  </w:style>
+  <w:style w:type="character" w:customStyle="1" w:styleId="HeaderChar">
+    <w:name w:val="Header Char"/>
+    <w:basedOn w:val="DefaultParagraphFont"/>
+    <w:link w:val="Header"/>
+    <w:uiPriority w:val="99"/>
+    <w:rsid w:val="00DA5F1C"/>
+  </w:style>
+  <w:style w:type="paragraph" w:styleId="Footer">
+    <w:name w:val="footer"/>
+    <w:basedOn w:val="Normal"/>
+    <w:link w:val="FooterChar"/>
+    <w:uiPriority w:val="99"/>
+    <w:unhideWhenUsed/>
+    <w:rsid w:val="00DA5F1C"/>
+    <w:pPr>
+      <w:tabs>
+        <w:tab w:val="center" w:pos="4680"/>
+        <w:tab w:val="right" w:pos="9360"/>
+      </w:tabs>
+      <w:spacing w:line="240" w:lineRule="auto"/>
+    </w:pPr>
+  </w:style>
+  <w:style w:type="character" w:customStyle="1" w:styleId="FooterChar">
+    <w:name w:val="Footer Char"/>
+    <w:basedOn w:val="DefaultParagraphFont"/>
+    <w:link w:val="Footer"/>
+    <w:uiPriority w:val="99"/>
+    <w:rsid w:val="00DA5F1C"/>
+  </w:style>
+  <w:style w:type="character" w:styleId="PageNumber">
+    <w:name w:val="page number"/>
+    <w:basedOn w:val="DefaultParagraphFont"/>
+    <w:uiPriority w:val="99"/>
+    <w:semiHidden/>
+    <w:unhideWhenUsed/>
+    <w:rsid w:val="00DA5F1C"/>
+  </w:style>
 </w:styles>
 </file>
 

</xml_diff>